<commit_message>
commit on 24 Oct, 2023
</commit_message>
<xml_diff>
--- a/GH_Cmds/Github_Commands.docx
+++ b/GH_Cmds/Github_Commands.docx
@@ -756,8 +756,6 @@
             </w:r>
           </w:p>
         </w:tc>
-        <w:bookmarkStart w:id="0" w:name="_GoBack"/>
-        <w:bookmarkEnd w:id="0"/>
       </w:tr>
     </w:tbl>
     <w:p>
@@ -1647,6 +1645,246 @@
                 <w:b w:val="0"/>
               </w:rPr>
               <w:t>gitignore file tells the GIT which files to ignore when commiting your project to GitHuh repo</w:t>
+            </w:r>
+          </w:p>
+        </w:tc>
+      </w:tr>
+    </w:tbl>
+    <w:p>
+      <w:pPr>
+        <w:rPr>
+          <w:sz w:val="24"/>
+          <w:szCs w:val="24"/>
+          <w:u w:val="single"/>
+        </w:rPr>
+      </w:pPr>
+    </w:p>
+    <w:p>
+      <w:pPr>
+        <w:rPr>
+          <w:sz w:val="24"/>
+          <w:szCs w:val="24"/>
+          <w:u w:val="single"/>
+        </w:rPr>
+      </w:pPr>
+      <w:r>
+        <w:rPr>
+          <w:sz w:val="24"/>
+          <w:szCs w:val="24"/>
+          <w:u w:val="single"/>
+        </w:rPr>
+        <w:t>Sync local/fork repo to original repo</w:t>
+      </w:r>
+    </w:p>
+    <w:tbl>
+      <w:tblPr>
+        <w:tblStyle w:val="PlainTable1"/>
+        <w:tblW w:w="0" w:type="auto"/>
+        <w:tblLook w:val="04A0" w:firstRow="1" w:lastRow="0" w:firstColumn="1" w:lastColumn="0" w:noHBand="0" w:noVBand="1"/>
+      </w:tblPr>
+      <w:tblGrid>
+        <w:gridCol w:w="4675"/>
+        <w:gridCol w:w="4675"/>
+      </w:tblGrid>
+      <w:tr>
+        <w:trPr>
+          <w:cnfStyle w:val="100000000000" w:firstRow="1" w:lastRow="0" w:firstColumn="0" w:lastColumn="0" w:oddVBand="0" w:evenVBand="0" w:oddHBand="0" w:evenHBand="0" w:firstRowFirstColumn="0" w:firstRowLastColumn="0" w:lastRowFirstColumn="0" w:lastRowLastColumn="0"/>
+        </w:trPr>
+        <w:tc>
+          <w:tcPr>
+            <w:cnfStyle w:val="001000000000" w:firstRow="0" w:lastRow="0" w:firstColumn="1" w:lastColumn="0" w:oddVBand="0" w:evenVBand="0" w:oddHBand="0" w:evenHBand="0" w:firstRowFirstColumn="0" w:firstRowLastColumn="0" w:lastRowFirstColumn="0" w:lastRowLastColumn="0"/>
+            <w:tcW w:w="4675" w:type="dxa"/>
+          </w:tcPr>
+          <w:p>
+            <w:pPr>
+              <w:rPr>
+                <w:b w:val="0"/>
+              </w:rPr>
+            </w:pPr>
+            <w:r>
+              <w:rPr>
+                <w:b w:val="0"/>
+              </w:rPr>
+              <w:t>git remote -v</w:t>
+            </w:r>
+          </w:p>
+        </w:tc>
+        <w:tc>
+          <w:tcPr>
+            <w:tcW w:w="4675" w:type="dxa"/>
+          </w:tcPr>
+          <w:p>
+            <w:pPr>
+              <w:cnfStyle w:val="100000000000" w:firstRow="1" w:lastRow="0" w:firstColumn="0" w:lastColumn="0" w:oddVBand="0" w:evenVBand="0" w:oddHBand="0" w:evenHBand="0" w:firstRowFirstColumn="0" w:firstRowLastColumn="0" w:lastRowFirstColumn="0" w:lastRowLastColumn="0"/>
+              <w:rPr>
+                <w:b w:val="0"/>
+              </w:rPr>
+            </w:pPr>
+            <w:r>
+              <w:rPr>
+                <w:b w:val="0"/>
+              </w:rPr>
+              <w:t>shows all the remotes</w:t>
+            </w:r>
+            <w:bookmarkStart w:id="0" w:name="_GoBack"/>
+            <w:bookmarkEnd w:id="0"/>
+          </w:p>
+        </w:tc>
+      </w:tr>
+      <w:tr>
+        <w:trPr>
+          <w:cnfStyle w:val="000000100000" w:firstRow="0" w:lastRow="0" w:firstColumn="0" w:lastColumn="0" w:oddVBand="0" w:evenVBand="0" w:oddHBand="1" w:evenHBand="0" w:firstRowFirstColumn="0" w:firstRowLastColumn="0" w:lastRowFirstColumn="0" w:lastRowLastColumn="0"/>
+        </w:trPr>
+        <w:tc>
+          <w:tcPr>
+            <w:cnfStyle w:val="001000000000" w:firstRow="0" w:lastRow="0" w:firstColumn="1" w:lastColumn="0" w:oddVBand="0" w:evenVBand="0" w:oddHBand="0" w:evenHBand="0" w:firstRowFirstColumn="0" w:firstRowLastColumn="0" w:lastRowFirstColumn="0" w:lastRowLastColumn="0"/>
+            <w:tcW w:w="4675" w:type="dxa"/>
+          </w:tcPr>
+          <w:p>
+            <w:pPr>
+              <w:rPr>
+                <w:b w:val="0"/>
+              </w:rPr>
+            </w:pPr>
+            <w:r>
+              <w:rPr>
+                <w:b w:val="0"/>
+              </w:rPr>
+              <w:t>git remote add parent &lt;URL&gt; (of parent repo)</w:t>
+            </w:r>
+          </w:p>
+          <w:p>
+            <w:pPr>
+              <w:rPr>
+                <w:b w:val="0"/>
+              </w:rPr>
+            </w:pPr>
+            <w:r>
+              <w:rPr>
+                <w:b w:val="0"/>
+              </w:rPr>
+              <w:t>(her</w:t>
+            </w:r>
+            <w:r>
+              <w:rPr>
+                <w:b w:val="0"/>
+              </w:rPr>
+              <w:t>e parent is the name of remote)</w:t>
+            </w:r>
+            <w:r>
+              <w:rPr>
+                <w:b w:val="0"/>
+              </w:rPr>
+              <w:tab/>
+            </w:r>
+          </w:p>
+        </w:tc>
+        <w:tc>
+          <w:tcPr>
+            <w:tcW w:w="4675" w:type="dxa"/>
+          </w:tcPr>
+          <w:p>
+            <w:pPr>
+              <w:cnfStyle w:val="000000100000" w:firstRow="0" w:lastRow="0" w:firstColumn="0" w:lastColumn="0" w:oddVBand="0" w:evenVBand="0" w:oddHBand="1" w:evenHBand="0" w:firstRowFirstColumn="0" w:firstRowLastColumn="0" w:lastRowFirstColumn="0" w:lastRowLastColumn="0"/>
+              <w:rPr>
+                <w:sz w:val="24"/>
+                <w:szCs w:val="24"/>
+                <w:u w:val="single"/>
+              </w:rPr>
+            </w:pPr>
+            <w:r>
+              <w:t>add parent's remote to your local</w:t>
+            </w:r>
+          </w:p>
+        </w:tc>
+      </w:tr>
+      <w:tr>
+        <w:tc>
+          <w:tcPr>
+            <w:cnfStyle w:val="001000000000" w:firstRow="0" w:lastRow="0" w:firstColumn="1" w:lastColumn="0" w:oddVBand="0" w:evenVBand="0" w:oddHBand="0" w:evenHBand="0" w:firstRowFirstColumn="0" w:firstRowLastColumn="0" w:lastRowFirstColumn="0" w:lastRowLastColumn="0"/>
+            <w:tcW w:w="4675" w:type="dxa"/>
+          </w:tcPr>
+          <w:p>
+            <w:pPr>
+              <w:rPr>
+                <w:sz w:val="24"/>
+                <w:szCs w:val="24"/>
+                <w:u w:val="single"/>
+              </w:rPr>
+            </w:pPr>
+            <w:r>
+              <w:rPr>
+                <w:b w:val="0"/>
+              </w:rPr>
+              <w:t>git pull parent master</w:t>
+            </w:r>
+          </w:p>
+        </w:tc>
+        <w:tc>
+          <w:tcPr>
+            <w:tcW w:w="4675" w:type="dxa"/>
+          </w:tcPr>
+          <w:p>
+            <w:pPr>
+              <w:cnfStyle w:val="000000000000" w:firstRow="0" w:lastRow="0" w:firstColumn="0" w:lastColumn="0" w:oddVBand="0" w:evenVBand="0" w:oddHBand="0" w:evenHBand="0" w:firstRowFirstColumn="0" w:firstRowLastColumn="0" w:lastRowFirstColumn="0" w:lastRowLastColumn="0"/>
+              <w:rPr>
+                <w:sz w:val="24"/>
+                <w:szCs w:val="24"/>
+                <w:u w:val="single"/>
+              </w:rPr>
+            </w:pPr>
+            <w:r>
+              <w:t>pull all the new changes from parent to your local</w:t>
+            </w:r>
+          </w:p>
+        </w:tc>
+      </w:tr>
+      <w:tr>
+        <w:trPr>
+          <w:cnfStyle w:val="000000100000" w:firstRow="0" w:lastRow="0" w:firstColumn="0" w:lastColumn="0" w:oddVBand="0" w:evenVBand="0" w:oddHBand="1" w:evenHBand="0" w:firstRowFirstColumn="0" w:firstRowLastColumn="0" w:lastRowFirstColumn="0" w:lastRowLastColumn="0"/>
+        </w:trPr>
+        <w:tc>
+          <w:tcPr>
+            <w:cnfStyle w:val="001000000000" w:firstRow="0" w:lastRow="0" w:firstColumn="1" w:lastColumn="0" w:oddVBand="0" w:evenVBand="0" w:oddHBand="0" w:evenHBand="0" w:firstRowFirstColumn="0" w:firstRowLastColumn="0" w:lastRowFirstColumn="0" w:lastRowLastColumn="0"/>
+            <w:tcW w:w="4675" w:type="dxa"/>
+          </w:tcPr>
+          <w:p>
+            <w:pPr>
+              <w:rPr>
+                <w:sz w:val="24"/>
+                <w:szCs w:val="24"/>
+                <w:u w:val="single"/>
+              </w:rPr>
+            </w:pPr>
+            <w:r>
+              <w:rPr>
+                <w:b w:val="0"/>
+              </w:rPr>
+              <w:t>git push parent master</w:t>
+            </w:r>
+            <w:r>
+              <w:rPr>
+                <w:b w:val="0"/>
+              </w:rPr>
+              <w:tab/>
+            </w:r>
+          </w:p>
+        </w:tc>
+        <w:tc>
+          <w:tcPr>
+            <w:tcW w:w="4675" w:type="dxa"/>
+          </w:tcPr>
+          <w:p>
+            <w:pPr>
+              <w:cnfStyle w:val="000000100000" w:firstRow="0" w:lastRow="0" w:firstColumn="0" w:lastColumn="0" w:oddVBand="0" w:evenVBand="0" w:oddHBand="1" w:evenHBand="0" w:firstRowFirstColumn="0" w:firstRowLastColumn="0" w:lastRowFirstColumn="0" w:lastRowLastColumn="0"/>
+              <w:rPr>
+                <w:sz w:val="24"/>
+                <w:szCs w:val="24"/>
+                <w:u w:val="single"/>
+              </w:rPr>
+            </w:pPr>
+            <w:r>
+              <w:t>push all the new changes from local to your fork repo</w:t>
             </w:r>
           </w:p>
         </w:tc>

</xml_diff>